<commit_message>
Finished zoo & Added Labb 2 Form init
</commit_message>
<xml_diff>
--- a/Lab2/Worksheet.docx
+++ b/Lab2/Worksheet.docx
@@ -39,6 +39,12 @@
         </w:rPr>
         <w:t>Class:</w:t>
       </w:r>
+      <w:r>
+        <w:rPr>
+          <w:b/>
+        </w:rPr>
+        <w:t xml:space="preserve"> Animal</w:t>
+      </w:r>
     </w:p>
     <w:p>
       <w:pPr>
@@ -59,6 +65,12 @@
         </w:rPr>
         <w:t>:</w:t>
       </w:r>
+      <w:r>
+        <w:rPr>
+          <w:b/>
+        </w:rPr>
+        <w:t xml:space="preserve"> _type _race _color</w:t>
+      </w:r>
     </w:p>
     <w:p>
       <w:pPr>
@@ -73,6 +85,12 @@
         <w:tab/>
         <w:t>Methods:</w:t>
       </w:r>
+      <w:r>
+        <w:rPr>
+          <w:b/>
+        </w:rPr>
+        <w:t xml:space="preserve"> work() eat() walk()</w:t>
+      </w:r>
     </w:p>
     <w:p/>
     <w:p>
@@ -95,6 +113,12 @@
         </w:rPr>
         <w:t>Class:</w:t>
       </w:r>
+      <w:r>
+        <w:rPr>
+          <w:b/>
+        </w:rPr>
+        <w:t xml:space="preserve"> Worker</w:t>
+      </w:r>
     </w:p>
     <w:p>
       <w:pPr>
@@ -109,6 +133,12 @@
         <w:tab/>
         <w:t>Attributes:</w:t>
       </w:r>
+      <w:r>
+        <w:rPr>
+          <w:b/>
+        </w:rPr>
+        <w:t xml:space="preserve"> _loan _hours _workingStation</w:t>
+      </w:r>
     </w:p>
     <w:p>
       <w:pPr>
@@ -123,6 +153,12 @@
         <w:tab/>
         <w:t>Methods:</w:t>
       </w:r>
+      <w:r>
+        <w:rPr>
+          <w:b/>
+        </w:rPr>
+        <w:t xml:space="preserve"> break() clean() feed()</w:t>
+      </w:r>
     </w:p>
     <w:p/>
     <w:p>
@@ -145,6 +181,12 @@
         </w:rPr>
         <w:t>Class:</w:t>
       </w:r>
+      <w:r>
+        <w:rPr>
+          <w:b/>
+        </w:rPr>
+        <w:t xml:space="preserve"> Cage</w:t>
+      </w:r>
     </w:p>
     <w:p>
       <w:pPr>
@@ -159,6 +201,12 @@
         <w:tab/>
         <w:t>Attributes:</w:t>
       </w:r>
+      <w:r>
+        <w:rPr>
+          <w:b/>
+        </w:rPr>
+        <w:t xml:space="preserve"> _length _typeOfProtection _durability</w:t>
+      </w:r>
     </w:p>
     <w:p>
       <w:pPr>
@@ -173,6 +221,12 @@
         <w:tab/>
         <w:t>Methods:</w:t>
       </w:r>
+      <w:r>
+        <w:rPr>
+          <w:b/>
+        </w:rPr>
+        <w:t xml:space="preserve"> cut() open() close()</w:t>
+      </w:r>
     </w:p>
     <w:p/>
     <w:p>
@@ -195,6 +249,12 @@
         </w:rPr>
         <w:t>Class:</w:t>
       </w:r>
+      <w:r>
+        <w:rPr>
+          <w:b/>
+        </w:rPr>
+        <w:t xml:space="preserve"> Store</w:t>
+      </w:r>
     </w:p>
     <w:p>
       <w:pPr>
@@ -209,6 +269,12 @@
         <w:tab/>
         <w:t>Attributes:</w:t>
       </w:r>
+      <w:r>
+        <w:rPr>
+          <w:b/>
+        </w:rPr>
+        <w:t xml:space="preserve"> _food _drink _snack</w:t>
+      </w:r>
     </w:p>
     <w:p>
       <w:pPr>
@@ -223,6 +289,12 @@
         <w:tab/>
         <w:t>Methods:</w:t>
       </w:r>
+      <w:r>
+        <w:rPr>
+          <w:b/>
+        </w:rPr>
+        <w:t xml:space="preserve"> sell() ship() invoice()</w:t>
+      </w:r>
     </w:p>
     <w:p/>
     <w:p>
@@ -245,6 +317,12 @@
         </w:rPr>
         <w:t>Class:</w:t>
       </w:r>
+      <w:r>
+        <w:rPr>
+          <w:b/>
+        </w:rPr>
+        <w:t xml:space="preserve"> Slides</w:t>
+      </w:r>
     </w:p>
     <w:p>
       <w:pPr>
@@ -259,6 +337,12 @@
         <w:tab/>
         <w:t>Attributes:</w:t>
       </w:r>
+      <w:r>
+        <w:rPr>
+          <w:b/>
+        </w:rPr>
+        <w:t xml:space="preserve"> _brand _speed _requirement</w:t>
+      </w:r>
     </w:p>
     <w:p>
       <w:pPr>
@@ -273,6 +357,12 @@
         <w:tab/>
         <w:t>Methods:</w:t>
       </w:r>
+      <w:r>
+        <w:rPr>
+          <w:b/>
+        </w:rPr>
+        <w:t xml:space="preserve"> glide() meetRequirement() climb() </w:t>
+      </w:r>
     </w:p>
     <w:p>
       <w:pPr>
@@ -325,6 +415,12 @@
         </w:rPr>
         <w:t>Class:</w:t>
       </w:r>
+      <w:r>
+        <w:rPr>
+          <w:b/>
+        </w:rPr>
+        <w:t xml:space="preserve"> Shop</w:t>
+      </w:r>
     </w:p>
     <w:p>
       <w:pPr>
@@ -339,6 +435,14 @@
         <w:tab/>
         <w:t>Attributes:</w:t>
       </w:r>
+      <w:r>
+        <w:rPr>
+          <w:b/>
+        </w:rPr>
+        <w:t xml:space="preserve"> </w:t>
+      </w:r>
+      <w:bookmarkStart w:id="0" w:name="_GoBack"/>
+      <w:bookmarkEnd w:id="0"/>
     </w:p>
     <w:p>
       <w:pPr>
@@ -592,8 +696,6 @@
         <w:lastRenderedPageBreak/>
         <w:t>Home</w:t>
       </w:r>
-      <w:bookmarkStart w:id="0" w:name="_GoBack"/>
-      <w:bookmarkEnd w:id="0"/>
     </w:p>
     <w:p>
       <w:pPr>
@@ -1044,6 +1146,17 @@
     <w:semiHidden/>
     <w:unhideWhenUsed/>
   </w:style>
+  <w:style w:type="character" w:styleId="Emphasis">
+    <w:name w:val="Emphasis"/>
+    <w:basedOn w:val="DefaultParagraphFont"/>
+    <w:uiPriority w:val="20"/>
+    <w:qFormat/>
+    <w:rsid w:val="005D0381"/>
+    <w:rPr>
+      <w:i/>
+      <w:iCs/>
+    </w:rPr>
+  </w:style>
 </w:styles>
 </file>
 
@@ -1229,6 +1342,17 @@
     <w:uiPriority w:val="99"/>
     <w:semiHidden/>
     <w:unhideWhenUsed/>
+  </w:style>
+  <w:style w:type="character" w:styleId="Emphasis">
+    <w:name w:val="Emphasis"/>
+    <w:basedOn w:val="DefaultParagraphFont"/>
+    <w:uiPriority w:val="20"/>
+    <w:qFormat/>
+    <w:rsid w:val="005D0381"/>
+    <w:rPr>
+      <w:i/>
+      <w:iCs/>
+    </w:rPr>
   </w:style>
 </w:styles>
 </file>

</xml_diff>